<commit_message>
Aktualizacja pytań do supportu
Zaktualizowano pytania które chcę zadać.
</commit_message>
<xml_diff>
--- a/POMOC/Pytania do supportu.docx
+++ b/POMOC/Pytania do supportu.docx
@@ -52,7 +52,7 @@
         </w:numPr>
       </w:pPr>
       <w:r>
-        <w:t>Dokumentacja do X10 włącznie ze schematem podłączeń</w:t>
+        <w:t>Dlaczego program się wypiedala ? To nie ma prawa się dziać ?. Program była aktualizowany tak aby zasłony mogły być zasłonięte w okresie letnim. A w okresie zimowym mają być cały czas otwarte ?</w:t>
       </w:r>
     </w:p>
     <w:p>
@@ -64,7 +64,19 @@
         </w:numPr>
       </w:pPr>
       <w:r>
-        <w:t>Dlaczego program się wypiedala ? To nie ma prawa się dziać ?. Program była aktualizowany tak aby zasłony mogły być zasłonięte w okresie letnim. A w okresie zimowym mają być cały czas otwarte ?</w:t>
+        <w:t>Dlaczego nie mogę zrobić uploadu programu z termostatu ?</w:t>
+      </w:r>
+    </w:p>
+    <w:p>
+      <w:pPr>
+        <w:pStyle w:val="ListParagraph"/>
+        <w:numPr>
+          <w:ilvl w:val="0"/>
+          <w:numId w:val="1"/>
+        </w:numPr>
+      </w:pPr>
+      <w:r>
+        <w:t>Gdzie znajdę dokumentację do Dialog Box ?</w:t>
       </w:r>
     </w:p>
     <w:p>

</xml_diff>